<commit_message>
Fix loi thieu anh
</commit_message>
<xml_diff>
--- a/reports/documents/report_month_02.docx
+++ b/reports/documents/report_month_02.docx
@@ -1704,6 +1704,76 @@
         <w:rPr/>
       </w:r>
     </w:p>
+    <w:p>
+      <w:pPr>
+        <w:pStyle w:val="Normal"/>
+        <w:spacing w:before="0" w:after="160"/>
+        <w:rPr>
+          <w:lang w:val="vi-VN"/>
+        </w:rPr>
+      </w:pPr>
+      <w:r>
+        <w:rPr/>
+      </w:r>
+    </w:p>
+    <w:p>
+      <w:pPr>
+        <w:pStyle w:val="Normal"/>
+        <w:spacing w:before="0" w:after="160"/>
+        <w:rPr>
+          <w:lang w:val="vi-VN"/>
+        </w:rPr>
+      </w:pPr>
+      <w:r>
+        <w:rPr/>
+        <w:tab/>
+        <w:tab/>
+        <w:tab/>
+        <w:tab/>
+        <w:tab/>
+      </w:r>
+      <w:r>
+        <w:rPr/>
+        <w:t xml:space="preserve"/>
+      </w:r>
+      <w:r>
+        <w:drawing>
+          <wp:inline xmlns:a="http://schemas.openxmlformats.org/drawingml/2006/main" xmlns:pic="http://schemas.openxmlformats.org/drawingml/2006/picture">
+            <wp:extent cx="5852160" cy="4389120"/>
+            <wp:docPr id="1002" name="Picture 1"/>
+            <wp:cNvGraphicFramePr>
+              <a:graphicFrameLocks noChangeAspect="1"/>
+            </wp:cNvGraphicFramePr>
+            <a:graphic>
+              <a:graphicData uri="http://schemas.openxmlformats.org/drawingml/2006/picture">
+                <pic:pic>
+                  <pic:nvPicPr>
+                    <pic:cNvPr id="0" name="doanhThuCategoryImg.png"/>
+                    <pic:cNvPicPr/>
+                  </pic:nvPicPr>
+                  <pic:blipFill>
+                    <a:blip r:embed="rId7"/>
+                    <a:stretch>
+                      <a:fillRect/>
+                    </a:stretch>
+                  </pic:blipFill>
+                  <pic:spPr>
+                    <a:xfrm>
+                      <a:off x="0" y="0"/>
+                      <a:ext cx="5852160" cy="4389120"/>
+                    </a:xfrm>
+                    <a:prstGeom prst="rect"/>
+                  </pic:spPr>
+                </pic:pic>
+              </a:graphicData>
+            </a:graphic>
+          </wp:inline>
+        </w:drawing>
+      </w:r>
+      <w:r>
+        <w:t xml:space="preserve"/>
+      </w:r>
+    </w:p>
     <w:sectPr>
       <w:type w:val="nextPage"/>
       <w:pgSz w:w="12240" w:h="15840"/>
@@ -2077,7 +2147,6 @@
       <w:rPr>
         <w:rFonts w:ascii="Calibri" w:hAnsi="Calibri" w:eastAsia="Calibri" w:cs="" w:asciiTheme="minorHAnsi" w:cstheme="minorBidi" w:eastAsiaTheme="minorHAnsi" w:hAnsiTheme="minorHAnsi"/>
         <w:kern w:val="2"/>
-        <w:sz w:val="22"/>
         <w:szCs w:val="22"/>
         <w:lang w:val="en-US" w:eastAsia="en-US" w:bidi="ar-SA"/>
         <w14:ligatures w14:val="standardContextual"/>
@@ -2472,6 +2541,7 @@
     <w:qFormat/>
     <w:pPr>
       <w:widowControl/>
+      <w:suppressAutoHyphens w:val="true"/>
       <w:bidi w:val="0"/>
       <w:spacing w:lineRule="auto" w:line="259" w:before="0" w:after="160"/>
       <w:jc w:val="left"/>

</xml_diff>